<commit_message>
Add requirements.txt and update README.md
</commit_message>
<xml_diff>
--- a/Getting started with BLE Sensor Python GUI.docx
+++ b/Getting started with BLE Sensor Python GUI.docx
@@ -4,7 +4,7 @@
   <w:body>
     <w:p>
       <w:pPr>
-        <w:pStyle w:val="Title"/>
+        <w:pStyle w:val="Ttulo"/>
         <w:rPr>
           <w:lang w:val="en-GB"/>
         </w:rPr>
@@ -18,7 +18,7 @@
     </w:p>
     <w:p>
       <w:pPr>
-        <w:pStyle w:val="Heading1"/>
+        <w:pStyle w:val="Ttulo1"/>
         <w:rPr>
           <w:lang w:val="en-GB"/>
         </w:rPr>
@@ -64,7 +64,7 @@
     </w:p>
     <w:p>
       <w:pPr>
-        <w:pStyle w:val="Heading1"/>
+        <w:pStyle w:val="Ttulo1"/>
         <w:rPr>
           <w:lang w:val="en-GB"/>
         </w:rPr>
@@ -95,6 +95,14 @@
           <w:lang w:val="en-GB"/>
         </w:rPr>
         <w:t>Python version 3.8</w:t>
+      </w:r>
+      <w:r>
+        <w:rPr>
+          <w:b/>
+          <w:bCs/>
+          <w:lang w:val="en-GB"/>
+        </w:rPr>
+        <w:t>.9</w:t>
       </w:r>
       <w:r>
         <w:rPr>
@@ -130,7 +138,7 @@
       <w:hyperlink r:id="rId5" w:history="1">
         <w:r>
           <w:rPr>
-            <w:rStyle w:val="Hyperlink"/>
+            <w:rStyle w:val="Hipervnculo"/>
             <w:lang w:val="en-GB"/>
           </w:rPr>
           <w:t>https://www.python.org/downloads/</w:t>
@@ -152,7 +160,7 @@
     </w:p>
     <w:p>
       <w:pPr>
-        <w:pStyle w:val="Heading1"/>
+        <w:pStyle w:val="Ttulo1"/>
         <w:rPr>
           <w:lang w:val="en-GB"/>
         </w:rPr>
@@ -192,7 +200,7 @@
       <w:hyperlink r:id="rId6" w:history="1">
         <w:r>
           <w:rPr>
-            <w:rStyle w:val="Hyperlink"/>
+            <w:rStyle w:val="Hipervnculo"/>
             <w:lang w:val="en-GB"/>
           </w:rPr>
           <w:t>https://www.jetbrains.com/pycharm/</w:t>
@@ -245,7 +253,7 @@
     </w:p>
     <w:p>
       <w:pPr>
-        <w:pStyle w:val="Heading1"/>
+        <w:pStyle w:val="Ttulo1"/>
         <w:rPr>
           <w:lang w:val="en-GB"/>
         </w:rPr>
@@ -272,7 +280,7 @@
     </w:p>
     <w:p>
       <w:pPr>
-        <w:pStyle w:val="ListParagraph"/>
+        <w:pStyle w:val="Prrafodelista"/>
         <w:numPr>
           <w:ilvl w:val="0"/>
           <w:numId w:val="4"/>
@@ -290,7 +298,7 @@
     </w:p>
     <w:p>
       <w:pPr>
-        <w:pStyle w:val="ListParagraph"/>
+        <w:pStyle w:val="Prrafodelista"/>
         <w:numPr>
           <w:ilvl w:val="0"/>
           <w:numId w:val="4"/>
@@ -339,7 +347,7 @@
     </w:p>
     <w:p>
       <w:pPr>
-        <w:pStyle w:val="ListParagraph"/>
+        <w:pStyle w:val="Prrafodelista"/>
         <w:numPr>
           <w:ilvl w:val="0"/>
           <w:numId w:val="4"/>
@@ -357,7 +365,7 @@
     </w:p>
     <w:p>
       <w:pPr>
-        <w:pStyle w:val="ListParagraph"/>
+        <w:pStyle w:val="Prrafodelista"/>
         <w:numPr>
           <w:ilvl w:val="0"/>
           <w:numId w:val="4"/>
@@ -381,7 +389,7 @@
     </w:p>
     <w:p>
       <w:pPr>
-        <w:pStyle w:val="ListParagraph"/>
+        <w:pStyle w:val="Prrafodelista"/>
         <w:numPr>
           <w:ilvl w:val="0"/>
           <w:numId w:val="4"/>
@@ -425,7 +433,7 @@
     </w:p>
     <w:p>
       <w:pPr>
-        <w:pStyle w:val="Heading1"/>
+        <w:pStyle w:val="Ttulo1"/>
         <w:rPr>
           <w:lang w:val="en-GB"/>
         </w:rPr>
@@ -452,7 +460,7 @@
     </w:p>
     <w:p>
       <w:pPr>
-        <w:pStyle w:val="ListParagraph"/>
+        <w:pStyle w:val="Prrafodelista"/>
         <w:numPr>
           <w:ilvl w:val="0"/>
           <w:numId w:val="2"/>
@@ -474,7 +482,7 @@
     </w:p>
     <w:p>
       <w:pPr>
-        <w:pStyle w:val="ListParagraph"/>
+        <w:pStyle w:val="Prrafodelista"/>
         <w:numPr>
           <w:ilvl w:val="0"/>
           <w:numId w:val="2"/>
@@ -497,7 +505,7 @@
     </w:p>
     <w:p>
       <w:pPr>
-        <w:pStyle w:val="ListParagraph"/>
+        <w:pStyle w:val="Prrafodelista"/>
         <w:numPr>
           <w:ilvl w:val="0"/>
           <w:numId w:val="2"/>
@@ -519,7 +527,7 @@
     </w:p>
     <w:p>
       <w:pPr>
-        <w:pStyle w:val="ListParagraph"/>
+        <w:pStyle w:val="Prrafodelista"/>
         <w:numPr>
           <w:ilvl w:val="0"/>
           <w:numId w:val="2"/>
@@ -541,7 +549,7 @@
     </w:p>
     <w:p>
       <w:pPr>
-        <w:pStyle w:val="ListParagraph"/>
+        <w:pStyle w:val="Prrafodelista"/>
         <w:numPr>
           <w:ilvl w:val="0"/>
           <w:numId w:val="2"/>
@@ -563,7 +571,7 @@
     </w:p>
     <w:p>
       <w:pPr>
-        <w:pStyle w:val="ListParagraph"/>
+        <w:pStyle w:val="Prrafodelista"/>
         <w:numPr>
           <w:ilvl w:val="0"/>
           <w:numId w:val="2"/>
@@ -585,7 +593,7 @@
     </w:p>
     <w:p>
       <w:pPr>
-        <w:pStyle w:val="ListParagraph"/>
+        <w:pStyle w:val="Prrafodelista"/>
         <w:numPr>
           <w:ilvl w:val="0"/>
           <w:numId w:val="2"/>
@@ -603,7 +611,7 @@
     </w:p>
     <w:p>
       <w:pPr>
-        <w:pStyle w:val="ListParagraph"/>
+        <w:pStyle w:val="Prrafodelista"/>
         <w:numPr>
           <w:ilvl w:val="0"/>
           <w:numId w:val="2"/>
@@ -621,7 +629,7 @@
     </w:p>
     <w:p>
       <w:pPr>
-        <w:pStyle w:val="ListParagraph"/>
+        <w:pStyle w:val="Prrafodelista"/>
         <w:numPr>
           <w:ilvl w:val="0"/>
           <w:numId w:val="2"/>
@@ -678,7 +686,7 @@
     </w:p>
     <w:p>
       <w:pPr>
-        <w:pStyle w:val="ListParagraph"/>
+        <w:pStyle w:val="Prrafodelista"/>
         <w:numPr>
           <w:ilvl w:val="0"/>
           <w:numId w:val="3"/>
@@ -696,7 +704,7 @@
     </w:p>
     <w:p>
       <w:pPr>
-        <w:pStyle w:val="ListParagraph"/>
+        <w:pStyle w:val="Prrafodelista"/>
         <w:numPr>
           <w:ilvl w:val="0"/>
           <w:numId w:val="3"/>
@@ -714,7 +722,7 @@
     </w:p>
     <w:p>
       <w:pPr>
-        <w:pStyle w:val="ListParagraph"/>
+        <w:pStyle w:val="Prrafodelista"/>
         <w:numPr>
           <w:ilvl w:val="1"/>
           <w:numId w:val="3"/>
@@ -732,7 +740,7 @@
     </w:p>
     <w:p>
       <w:pPr>
-        <w:pStyle w:val="ListParagraph"/>
+        <w:pStyle w:val="Prrafodelista"/>
         <w:numPr>
           <w:ilvl w:val="0"/>
           <w:numId w:val="3"/>
@@ -786,7 +794,7 @@
     </w:p>
     <w:p>
       <w:pPr>
-        <w:pStyle w:val="ListParagraph"/>
+        <w:pStyle w:val="Prrafodelista"/>
         <w:numPr>
           <w:ilvl w:val="0"/>
           <w:numId w:val="3"/>
@@ -799,7 +807,19 @@
         <w:rPr>
           <w:lang w:val="en-GB"/>
         </w:rPr>
-        <w:t xml:space="preserve">Select the Python Interpreter to be ‘Python 3.8’ (see </w:t>
+        <w:t xml:space="preserve">Select the Python Interpreter to be ‘Python </w:t>
+      </w:r>
+      <w:r>
+        <w:rPr>
+          <w:lang w:val="en-GB"/>
+        </w:rPr>
+        <w:t>3.8.9</w:t>
+      </w:r>
+      <w:r>
+        <w:rPr>
+          <w:lang w:val="en-GB"/>
+        </w:rPr>
+        <w:t xml:space="preserve">’ (see </w:t>
       </w:r>
       <w:r>
         <w:rPr>
@@ -848,7 +868,7 @@
     </w:p>
     <w:p>
       <w:pPr>
-        <w:pStyle w:val="ListParagraph"/>
+        <w:pStyle w:val="Prrafodelista"/>
         <w:numPr>
           <w:ilvl w:val="0"/>
           <w:numId w:val="3"/>
@@ -916,7 +936,7 @@
     </w:p>
     <w:p>
       <w:pPr>
-        <w:pStyle w:val="ListParagraph"/>
+        <w:pStyle w:val="Prrafodelista"/>
         <w:numPr>
           <w:ilvl w:val="0"/>
           <w:numId w:val="3"/>
@@ -934,7 +954,7 @@
     </w:p>
     <w:p>
       <w:pPr>
-        <w:pStyle w:val="ListParagraph"/>
+        <w:pStyle w:val="Prrafodelista"/>
         <w:numPr>
           <w:ilvl w:val="0"/>
           <w:numId w:val="3"/>
@@ -1105,7 +1125,7 @@
     </w:p>
     <w:p>
       <w:pPr>
-        <w:pStyle w:val="Caption"/>
+        <w:pStyle w:val="Descripcin"/>
         <w:rPr>
           <w:lang w:val="en-GB"/>
         </w:rPr>
@@ -1114,14 +1134,27 @@
       <w:r>
         <w:t xml:space="preserve">Figure </w:t>
       </w:r>
-      <w:fldSimple w:instr=" SEQ Figure \* ARABIC ">
-        <w:r>
-          <w:rPr>
-            <w:noProof/>
-          </w:rPr>
-          <w:t>1</w:t>
-        </w:r>
-      </w:fldSimple>
+      <w:r>
+        <w:fldChar w:fldCharType="begin"/>
+      </w:r>
+      <w:r>
+        <w:instrText xml:space="preserve"> SEQ Figure \* ARABIC </w:instrText>
+      </w:r>
+      <w:r>
+        <w:fldChar w:fldCharType="separate"/>
+      </w:r>
+      <w:r>
+        <w:rPr>
+          <w:noProof/>
+        </w:rPr>
+        <w:t>1</w:t>
+      </w:r>
+      <w:r>
+        <w:rPr>
+          <w:noProof/>
+        </w:rPr>
+        <w:fldChar w:fldCharType="end"/>
+      </w:r>
       <w:bookmarkEnd w:id="0"/>
       <w:r>
         <w:t xml:space="preserve">. PyCharm setting and adding </w:t>
@@ -1145,7 +1178,7 @@
     </w:p>
     <w:p>
       <w:pPr>
-        <w:pStyle w:val="Heading1"/>
+        <w:pStyle w:val="Ttulo1"/>
         <w:rPr>
           <w:lang w:val="en-GB"/>
         </w:rPr>
@@ -1286,7 +1319,7 @@
     </w:p>
     <w:p>
       <w:pPr>
-        <w:pStyle w:val="Caption"/>
+        <w:pStyle w:val="Descripcin"/>
         <w:rPr>
           <w:lang w:val="en-GB"/>
         </w:rPr>
@@ -1295,14 +1328,27 @@
       <w:r>
         <w:t xml:space="preserve">Figure </w:t>
       </w:r>
-      <w:fldSimple w:instr=" SEQ Figure \* ARABIC ">
-        <w:r>
-          <w:rPr>
-            <w:noProof/>
-          </w:rPr>
-          <w:t>2</w:t>
-        </w:r>
-      </w:fldSimple>
+      <w:r>
+        <w:fldChar w:fldCharType="begin"/>
+      </w:r>
+      <w:r>
+        <w:instrText xml:space="preserve"> SEQ Figure \* ARABIC </w:instrText>
+      </w:r>
+      <w:r>
+        <w:fldChar w:fldCharType="separate"/>
+      </w:r>
+      <w:r>
+        <w:rPr>
+          <w:noProof/>
+        </w:rPr>
+        <w:t>2</w:t>
+      </w:r>
+      <w:r>
+        <w:rPr>
+          <w:noProof/>
+        </w:rPr>
+        <w:fldChar w:fldCharType="end"/>
+      </w:r>
       <w:bookmarkEnd w:id="1"/>
       <w:r>
         <w:t>. PowerON BLE Sensor GUI.</w:t>
@@ -1317,7 +1363,7 @@
     </w:p>
     <w:p>
       <w:pPr>
-        <w:pStyle w:val="Heading2"/>
+        <w:pStyle w:val="Ttulo2"/>
         <w:rPr>
           <w:lang w:val="en-GB"/>
         </w:rPr>
@@ -1344,7 +1390,7 @@
     </w:p>
     <w:p>
       <w:pPr>
-        <w:pStyle w:val="ListParagraph"/>
+        <w:pStyle w:val="Prrafodelista"/>
         <w:numPr>
           <w:ilvl w:val="0"/>
           <w:numId w:val="5"/>
@@ -1362,7 +1408,7 @@
     </w:p>
     <w:p>
       <w:pPr>
-        <w:pStyle w:val="ListParagraph"/>
+        <w:pStyle w:val="Prrafodelista"/>
         <w:numPr>
           <w:ilvl w:val="0"/>
           <w:numId w:val="5"/>
@@ -1380,7 +1426,7 @@
     </w:p>
     <w:p>
       <w:pPr>
-        <w:pStyle w:val="ListParagraph"/>
+        <w:pStyle w:val="Prrafodelista"/>
         <w:numPr>
           <w:ilvl w:val="0"/>
           <w:numId w:val="5"/>
@@ -1398,7 +1444,7 @@
     </w:p>
     <w:p>
       <w:pPr>
-        <w:pStyle w:val="ListParagraph"/>
+        <w:pStyle w:val="Prrafodelista"/>
         <w:numPr>
           <w:ilvl w:val="0"/>
           <w:numId w:val="5"/>
@@ -1416,7 +1462,7 @@
     </w:p>
     <w:p>
       <w:pPr>
-        <w:pStyle w:val="ListParagraph"/>
+        <w:pStyle w:val="Prrafodelista"/>
         <w:numPr>
           <w:ilvl w:val="1"/>
           <w:numId w:val="5"/>
@@ -1434,7 +1480,7 @@
     </w:p>
     <w:p>
       <w:pPr>
-        <w:pStyle w:val="ListParagraph"/>
+        <w:pStyle w:val="Prrafodelista"/>
         <w:numPr>
           <w:ilvl w:val="0"/>
           <w:numId w:val="5"/>
@@ -1459,7 +1505,7 @@
     </w:p>
     <w:p>
       <w:pPr>
-        <w:pStyle w:val="Heading2"/>
+        <w:pStyle w:val="Ttulo2"/>
         <w:rPr>
           <w:lang w:val="en-GB"/>
         </w:rPr>
@@ -1506,7 +1552,7 @@
     </w:p>
     <w:p>
       <w:pPr>
-        <w:pStyle w:val="Heading2"/>
+        <w:pStyle w:val="Ttulo2"/>
         <w:rPr>
           <w:lang w:val="en-GB"/>
         </w:rPr>
@@ -1580,7 +1626,7 @@
     </w:p>
     <w:p>
       <w:pPr>
-        <w:pStyle w:val="Heading2"/>
+        <w:pStyle w:val="Ttulo2"/>
         <w:rPr>
           <w:lang w:val="en-GB"/>
         </w:rPr>
@@ -1645,7 +1691,7 @@
     </w:p>
     <w:p>
       <w:pPr>
-        <w:pStyle w:val="Heading1"/>
+        <w:pStyle w:val="Ttulo1"/>
         <w:rPr>
           <w:lang w:val="en-GB"/>
         </w:rPr>
@@ -1679,7 +1725,7 @@
     </w:p>
     <w:p>
       <w:pPr>
-        <w:pStyle w:val="Heading2"/>
+        <w:pStyle w:val="Ttulo2"/>
         <w:rPr>
           <w:lang w:val="en-GB"/>
         </w:rPr>
@@ -1725,7 +1771,7 @@
     </w:p>
     <w:p>
       <w:pPr>
-        <w:pStyle w:val="Heading2"/>
+        <w:pStyle w:val="Ttulo2"/>
         <w:rPr>
           <w:lang w:val="en-GB"/>
         </w:rPr>
@@ -1795,7 +1841,7 @@
     <w:lvl w:ilvl="0">
       <w:start w:val="1"/>
       <w:numFmt w:val="decimal"/>
-      <w:pStyle w:val="Heading1"/>
+      <w:pStyle w:val="Ttulo1"/>
       <w:lvlText w:val="%1"/>
       <w:lvlJc w:val="left"/>
       <w:pPr>
@@ -1805,7 +1851,7 @@
     <w:lvl w:ilvl="1">
       <w:start w:val="1"/>
       <w:numFmt w:val="decimal"/>
-      <w:pStyle w:val="Heading2"/>
+      <w:pStyle w:val="Ttulo2"/>
       <w:lvlText w:val="%1.%2"/>
       <w:lvlJc w:val="left"/>
       <w:pPr>
@@ -1815,7 +1861,7 @@
     <w:lvl w:ilvl="2">
       <w:start w:val="1"/>
       <w:numFmt w:val="decimal"/>
-      <w:pStyle w:val="Heading3"/>
+      <w:pStyle w:val="Ttulo3"/>
       <w:lvlText w:val="%1.%2.%3"/>
       <w:lvlJc w:val="left"/>
       <w:pPr>
@@ -1825,7 +1871,7 @@
     <w:lvl w:ilvl="3">
       <w:start w:val="1"/>
       <w:numFmt w:val="decimal"/>
-      <w:pStyle w:val="Heading4"/>
+      <w:pStyle w:val="Ttulo4"/>
       <w:lvlText w:val="%1.%2.%3.%4"/>
       <w:lvlJc w:val="left"/>
       <w:pPr>
@@ -1835,7 +1881,7 @@
     <w:lvl w:ilvl="4">
       <w:start w:val="1"/>
       <w:numFmt w:val="decimal"/>
-      <w:pStyle w:val="Heading5"/>
+      <w:pStyle w:val="Ttulo5"/>
       <w:lvlText w:val="%1.%2.%3.%4.%5"/>
       <w:lvlJc w:val="left"/>
       <w:pPr>
@@ -1845,7 +1891,7 @@
     <w:lvl w:ilvl="5">
       <w:start w:val="1"/>
       <w:numFmt w:val="decimal"/>
-      <w:pStyle w:val="Heading6"/>
+      <w:pStyle w:val="Ttulo6"/>
       <w:lvlText w:val="%1.%2.%3.%4.%5.%6"/>
       <w:lvlJc w:val="left"/>
       <w:pPr>
@@ -1855,7 +1901,7 @@
     <w:lvl w:ilvl="6">
       <w:start w:val="1"/>
       <w:numFmt w:val="decimal"/>
-      <w:pStyle w:val="Heading7"/>
+      <w:pStyle w:val="Ttulo7"/>
       <w:lvlText w:val="%1.%2.%3.%4.%5.%6.%7"/>
       <w:lvlJc w:val="left"/>
       <w:pPr>
@@ -1865,7 +1911,7 @@
     <w:lvl w:ilvl="7">
       <w:start w:val="1"/>
       <w:numFmt w:val="decimal"/>
-      <w:pStyle w:val="Heading8"/>
+      <w:pStyle w:val="Ttulo8"/>
       <w:lvlText w:val="%1.%2.%3.%4.%5.%6.%7.%8"/>
       <w:lvlJc w:val="left"/>
       <w:pPr>
@@ -1875,7 +1921,7 @@
     <w:lvl w:ilvl="8">
       <w:start w:val="1"/>
       <w:numFmt w:val="decimal"/>
-      <w:pStyle w:val="Heading9"/>
+      <w:pStyle w:val="Ttulo9"/>
       <w:lvlText w:val="%1.%2.%3.%4.%5.%6.%7.%8.%9"/>
       <w:lvlJc w:val="left"/>
       <w:pPr>
@@ -2704,11 +2750,11 @@
     <w:name w:val="Normal"/>
     <w:qFormat/>
   </w:style>
-  <w:style w:type="paragraph" w:styleId="Heading1">
+  <w:style w:type="paragraph" w:styleId="Ttulo1">
     <w:name w:val="heading 1"/>
     <w:basedOn w:val="Normal"/>
     <w:next w:val="Normal"/>
-    <w:link w:val="Heading1Char"/>
+    <w:link w:val="Ttulo1Car"/>
     <w:uiPriority w:val="9"/>
     <w:qFormat/>
     <w:rsid w:val="0071281C"/>
@@ -2728,11 +2774,11 @@
       <w:szCs w:val="32"/>
     </w:rPr>
   </w:style>
-  <w:style w:type="paragraph" w:styleId="Heading2">
+  <w:style w:type="paragraph" w:styleId="Ttulo2">
     <w:name w:val="heading 2"/>
     <w:basedOn w:val="Normal"/>
     <w:next w:val="Normal"/>
-    <w:link w:val="Heading2Char"/>
+    <w:link w:val="Ttulo2Car"/>
     <w:uiPriority w:val="9"/>
     <w:unhideWhenUsed/>
     <w:qFormat/>
@@ -2754,11 +2800,11 @@
       <w:szCs w:val="26"/>
     </w:rPr>
   </w:style>
-  <w:style w:type="paragraph" w:styleId="Heading3">
+  <w:style w:type="paragraph" w:styleId="Ttulo3">
     <w:name w:val="heading 3"/>
     <w:basedOn w:val="Normal"/>
     <w:next w:val="Normal"/>
-    <w:link w:val="Heading3Char"/>
+    <w:link w:val="Ttulo3Car"/>
     <w:uiPriority w:val="9"/>
     <w:unhideWhenUsed/>
     <w:qFormat/>
@@ -2780,11 +2826,11 @@
       <w:szCs w:val="24"/>
     </w:rPr>
   </w:style>
-  <w:style w:type="paragraph" w:styleId="Heading4">
+  <w:style w:type="paragraph" w:styleId="Ttulo4">
     <w:name w:val="heading 4"/>
     <w:basedOn w:val="Normal"/>
     <w:next w:val="Normal"/>
-    <w:link w:val="Heading4Char"/>
+    <w:link w:val="Ttulo4Car"/>
     <w:uiPriority w:val="9"/>
     <w:unhideWhenUsed/>
     <w:qFormat/>
@@ -2806,11 +2852,11 @@
       <w:color w:val="2F5496" w:themeColor="accent1" w:themeShade="BF"/>
     </w:rPr>
   </w:style>
-  <w:style w:type="paragraph" w:styleId="Heading5">
+  <w:style w:type="paragraph" w:styleId="Ttulo5">
     <w:name w:val="heading 5"/>
     <w:basedOn w:val="Normal"/>
     <w:next w:val="Normal"/>
-    <w:link w:val="Heading5Char"/>
+    <w:link w:val="Ttulo5Car"/>
     <w:uiPriority w:val="9"/>
     <w:semiHidden/>
     <w:unhideWhenUsed/>
@@ -2831,11 +2877,11 @@
       <w:color w:val="2F5496" w:themeColor="accent1" w:themeShade="BF"/>
     </w:rPr>
   </w:style>
-  <w:style w:type="paragraph" w:styleId="Heading6">
+  <w:style w:type="paragraph" w:styleId="Ttulo6">
     <w:name w:val="heading 6"/>
     <w:basedOn w:val="Normal"/>
     <w:next w:val="Normal"/>
-    <w:link w:val="Heading6Char"/>
+    <w:link w:val="Ttulo6Car"/>
     <w:uiPriority w:val="9"/>
     <w:semiHidden/>
     <w:unhideWhenUsed/>
@@ -2856,11 +2902,11 @@
       <w:color w:val="1F3763" w:themeColor="accent1" w:themeShade="7F"/>
     </w:rPr>
   </w:style>
-  <w:style w:type="paragraph" w:styleId="Heading7">
+  <w:style w:type="paragraph" w:styleId="Ttulo7">
     <w:name w:val="heading 7"/>
     <w:basedOn w:val="Normal"/>
     <w:next w:val="Normal"/>
-    <w:link w:val="Heading7Char"/>
+    <w:link w:val="Ttulo7Car"/>
     <w:uiPriority w:val="9"/>
     <w:semiHidden/>
     <w:unhideWhenUsed/>
@@ -2883,11 +2929,11 @@
       <w:color w:val="1F3763" w:themeColor="accent1" w:themeShade="7F"/>
     </w:rPr>
   </w:style>
-  <w:style w:type="paragraph" w:styleId="Heading8">
+  <w:style w:type="paragraph" w:styleId="Ttulo8">
     <w:name w:val="heading 8"/>
     <w:basedOn w:val="Normal"/>
     <w:next w:val="Normal"/>
-    <w:link w:val="Heading8Char"/>
+    <w:link w:val="Ttulo8Car"/>
     <w:uiPriority w:val="9"/>
     <w:semiHidden/>
     <w:unhideWhenUsed/>
@@ -2910,11 +2956,11 @@
       <w:szCs w:val="21"/>
     </w:rPr>
   </w:style>
-  <w:style w:type="paragraph" w:styleId="Heading9">
+  <w:style w:type="paragraph" w:styleId="Ttulo9">
     <w:name w:val="heading 9"/>
     <w:basedOn w:val="Normal"/>
     <w:next w:val="Normal"/>
-    <w:link w:val="Heading9Char"/>
+    <w:link w:val="Ttulo9Car"/>
     <w:uiPriority w:val="9"/>
     <w:semiHidden/>
     <w:unhideWhenUsed/>
@@ -2939,13 +2985,13 @@
       <w:szCs w:val="21"/>
     </w:rPr>
   </w:style>
-  <w:style w:type="character" w:default="1" w:styleId="DefaultParagraphFont">
+  <w:style w:type="character" w:default="1" w:styleId="Fuentedeprrafopredeter">
     <w:name w:val="Default Paragraph Font"/>
     <w:uiPriority w:val="1"/>
     <w:semiHidden/>
     <w:unhideWhenUsed/>
   </w:style>
-  <w:style w:type="table" w:default="1" w:styleId="TableNormal">
+  <w:style w:type="table" w:default="1" w:styleId="Tablanormal">
     <w:name w:val="Normal Table"/>
     <w:uiPriority w:val="99"/>
     <w:semiHidden/>
@@ -2960,17 +3006,17 @@
       </w:tblCellMar>
     </w:tblPr>
   </w:style>
-  <w:style w:type="numbering" w:default="1" w:styleId="NoList">
+  <w:style w:type="numbering" w:default="1" w:styleId="Sinlista">
     <w:name w:val="No List"/>
     <w:uiPriority w:val="99"/>
     <w:semiHidden/>
     <w:unhideWhenUsed/>
   </w:style>
-  <w:style w:type="paragraph" w:styleId="Title">
+  <w:style w:type="paragraph" w:styleId="Ttulo">
     <w:name w:val="Title"/>
     <w:basedOn w:val="Normal"/>
     <w:next w:val="Normal"/>
-    <w:link w:val="TitleChar"/>
+    <w:link w:val="TtuloCar"/>
     <w:uiPriority w:val="10"/>
     <w:qFormat/>
     <w:rsid w:val="0071281C"/>
@@ -2986,10 +3032,10 @@
       <w:szCs w:val="56"/>
     </w:rPr>
   </w:style>
-  <w:style w:type="character" w:customStyle="1" w:styleId="TitleChar">
-    <w:name w:val="Title Char"/>
-    <w:basedOn w:val="DefaultParagraphFont"/>
-    <w:link w:val="Title"/>
+  <w:style w:type="character" w:customStyle="1" w:styleId="TtuloCar">
+    <w:name w:val="Título Car"/>
+    <w:basedOn w:val="Fuentedeprrafopredeter"/>
+    <w:link w:val="Ttulo"/>
     <w:uiPriority w:val="10"/>
     <w:rsid w:val="0071281C"/>
     <w:rPr>
@@ -3000,10 +3046,10 @@
       <w:szCs w:val="56"/>
     </w:rPr>
   </w:style>
-  <w:style w:type="character" w:customStyle="1" w:styleId="Heading1Char">
-    <w:name w:val="Heading 1 Char"/>
-    <w:basedOn w:val="DefaultParagraphFont"/>
-    <w:link w:val="Heading1"/>
+  <w:style w:type="character" w:customStyle="1" w:styleId="Ttulo1Car">
+    <w:name w:val="Título 1 Car"/>
+    <w:basedOn w:val="Fuentedeprrafopredeter"/>
+    <w:link w:val="Ttulo1"/>
     <w:uiPriority w:val="9"/>
     <w:rsid w:val="0071281C"/>
     <w:rPr>
@@ -3013,10 +3059,10 @@
       <w:szCs w:val="32"/>
     </w:rPr>
   </w:style>
-  <w:style w:type="character" w:customStyle="1" w:styleId="Heading2Char">
-    <w:name w:val="Heading 2 Char"/>
-    <w:basedOn w:val="DefaultParagraphFont"/>
-    <w:link w:val="Heading2"/>
+  <w:style w:type="character" w:customStyle="1" w:styleId="Ttulo2Car">
+    <w:name w:val="Título 2 Car"/>
+    <w:basedOn w:val="Fuentedeprrafopredeter"/>
+    <w:link w:val="Ttulo2"/>
     <w:uiPriority w:val="9"/>
     <w:rsid w:val="0071281C"/>
     <w:rPr>
@@ -3026,10 +3072,10 @@
       <w:szCs w:val="26"/>
     </w:rPr>
   </w:style>
-  <w:style w:type="character" w:customStyle="1" w:styleId="Heading3Char">
-    <w:name w:val="Heading 3 Char"/>
-    <w:basedOn w:val="DefaultParagraphFont"/>
-    <w:link w:val="Heading3"/>
+  <w:style w:type="character" w:customStyle="1" w:styleId="Ttulo3Car">
+    <w:name w:val="Título 3 Car"/>
+    <w:basedOn w:val="Fuentedeprrafopredeter"/>
+    <w:link w:val="Ttulo3"/>
     <w:uiPriority w:val="9"/>
     <w:rsid w:val="0071281C"/>
     <w:rPr>
@@ -3039,10 +3085,10 @@
       <w:szCs w:val="24"/>
     </w:rPr>
   </w:style>
-  <w:style w:type="character" w:customStyle="1" w:styleId="Heading4Char">
-    <w:name w:val="Heading 4 Char"/>
-    <w:basedOn w:val="DefaultParagraphFont"/>
-    <w:link w:val="Heading4"/>
+  <w:style w:type="character" w:customStyle="1" w:styleId="Ttulo4Car">
+    <w:name w:val="Título 4 Car"/>
+    <w:basedOn w:val="Fuentedeprrafopredeter"/>
+    <w:link w:val="Ttulo4"/>
     <w:uiPriority w:val="9"/>
     <w:rsid w:val="0071281C"/>
     <w:rPr>
@@ -3052,10 +3098,10 @@
       <w:color w:val="2F5496" w:themeColor="accent1" w:themeShade="BF"/>
     </w:rPr>
   </w:style>
-  <w:style w:type="character" w:customStyle="1" w:styleId="Heading5Char">
-    <w:name w:val="Heading 5 Char"/>
-    <w:basedOn w:val="DefaultParagraphFont"/>
-    <w:link w:val="Heading5"/>
+  <w:style w:type="character" w:customStyle="1" w:styleId="Ttulo5Car">
+    <w:name w:val="Título 5 Car"/>
+    <w:basedOn w:val="Fuentedeprrafopredeter"/>
+    <w:link w:val="Ttulo5"/>
     <w:uiPriority w:val="9"/>
     <w:semiHidden/>
     <w:rsid w:val="0071281C"/>
@@ -3064,10 +3110,10 @@
       <w:color w:val="2F5496" w:themeColor="accent1" w:themeShade="BF"/>
     </w:rPr>
   </w:style>
-  <w:style w:type="character" w:customStyle="1" w:styleId="Heading6Char">
-    <w:name w:val="Heading 6 Char"/>
-    <w:basedOn w:val="DefaultParagraphFont"/>
-    <w:link w:val="Heading6"/>
+  <w:style w:type="character" w:customStyle="1" w:styleId="Ttulo6Car">
+    <w:name w:val="Título 6 Car"/>
+    <w:basedOn w:val="Fuentedeprrafopredeter"/>
+    <w:link w:val="Ttulo6"/>
     <w:uiPriority w:val="9"/>
     <w:semiHidden/>
     <w:rsid w:val="0071281C"/>
@@ -3076,10 +3122,10 @@
       <w:color w:val="1F3763" w:themeColor="accent1" w:themeShade="7F"/>
     </w:rPr>
   </w:style>
-  <w:style w:type="character" w:customStyle="1" w:styleId="Heading7Char">
-    <w:name w:val="Heading 7 Char"/>
-    <w:basedOn w:val="DefaultParagraphFont"/>
-    <w:link w:val="Heading7"/>
+  <w:style w:type="character" w:customStyle="1" w:styleId="Ttulo7Car">
+    <w:name w:val="Título 7 Car"/>
+    <w:basedOn w:val="Fuentedeprrafopredeter"/>
+    <w:link w:val="Ttulo7"/>
     <w:uiPriority w:val="9"/>
     <w:semiHidden/>
     <w:rsid w:val="0071281C"/>
@@ -3090,10 +3136,10 @@
       <w:color w:val="1F3763" w:themeColor="accent1" w:themeShade="7F"/>
     </w:rPr>
   </w:style>
-  <w:style w:type="character" w:customStyle="1" w:styleId="Heading8Char">
-    <w:name w:val="Heading 8 Char"/>
-    <w:basedOn w:val="DefaultParagraphFont"/>
-    <w:link w:val="Heading8"/>
+  <w:style w:type="character" w:customStyle="1" w:styleId="Ttulo8Car">
+    <w:name w:val="Título 8 Car"/>
+    <w:basedOn w:val="Fuentedeprrafopredeter"/>
+    <w:link w:val="Ttulo8"/>
     <w:uiPriority w:val="9"/>
     <w:semiHidden/>
     <w:rsid w:val="0071281C"/>
@@ -3104,10 +3150,10 @@
       <w:szCs w:val="21"/>
     </w:rPr>
   </w:style>
-  <w:style w:type="character" w:customStyle="1" w:styleId="Heading9Char">
-    <w:name w:val="Heading 9 Char"/>
-    <w:basedOn w:val="DefaultParagraphFont"/>
-    <w:link w:val="Heading9"/>
+  <w:style w:type="character" w:customStyle="1" w:styleId="Ttulo9Car">
+    <w:name w:val="Título 9 Car"/>
+    <w:basedOn w:val="Fuentedeprrafopredeter"/>
+    <w:link w:val="Ttulo9"/>
     <w:uiPriority w:val="9"/>
     <w:semiHidden/>
     <w:rsid w:val="0071281C"/>
@@ -3120,7 +3166,7 @@
       <w:szCs w:val="21"/>
     </w:rPr>
   </w:style>
-  <w:style w:type="paragraph" w:styleId="ListParagraph">
+  <w:style w:type="paragraph" w:styleId="Prrafodelista">
     <w:name w:val="List Paragraph"/>
     <w:basedOn w:val="Normal"/>
     <w:uiPriority w:val="34"/>
@@ -3131,9 +3177,9 @@
       <w:contextualSpacing/>
     </w:pPr>
   </w:style>
-  <w:style w:type="character" w:styleId="Hyperlink">
+  <w:style w:type="character" w:styleId="Hipervnculo">
     <w:name w:val="Hyperlink"/>
-    <w:basedOn w:val="DefaultParagraphFont"/>
+    <w:basedOn w:val="Fuentedeprrafopredeter"/>
     <w:uiPriority w:val="99"/>
     <w:unhideWhenUsed/>
     <w:rsid w:val="0071281C"/>
@@ -3142,7 +3188,7 @@
       <w:u w:val="single"/>
     </w:rPr>
   </w:style>
-  <w:style w:type="paragraph" w:styleId="Caption">
+  <w:style w:type="paragraph" w:styleId="Descripcin">
     <w:name w:val="caption"/>
     <w:basedOn w:val="Normal"/>
     <w:next w:val="Normal"/>

</xml_diff>